<commit_message>
répartition du travail partie 1 : doc découpe
</commit_message>
<xml_diff>
--- a/Concepts/découpe_pages_templates.docx
+++ b/Concepts/découpe_pages_templates.docx
@@ -69,6 +69,14 @@
         </w:rPr>
         <w:t xml:space="preserve"> login/subscribe</w:t>
       </w:r>
+      <w:r>
+        <w:rPr>
+          <w:rFonts w:asciiTheme="minorHAnsi" w:hAnsiTheme="minorHAnsi" w:cstheme="minorHAnsi"/>
+          <w:b/>
+          <w:color w:val="000000"/>
+        </w:rPr>
+        <w:t xml:space="preserve"> </w:t>
+      </w:r>
     </w:p>
     <w:p>
       <w:pPr>
@@ -110,6 +118,14 @@
           <w:color w:val="000000"/>
         </w:rPr>
         <w:t>accueil connecté</w:t>
+      </w:r>
+      <w:r>
+        <w:rPr>
+          <w:rFonts w:asciiTheme="minorHAnsi" w:hAnsiTheme="minorHAnsi" w:cstheme="minorHAnsi"/>
+          <w:b/>
+          <w:color w:val="000000"/>
+        </w:rPr>
+        <w:t xml:space="preserve"> </w:t>
       </w:r>
     </w:p>
     <w:p>
@@ -1901,9 +1917,445 @@
         </w:tc>
       </w:tr>
     </w:tbl>
-    <w:p>
+    <w:p/>
+    <w:p>
+      <w:pPr>
+        <w:rPr>
+          <w:b/>
+          <w:sz w:val="28"/>
+          <w:u w:val="single"/>
+        </w:rPr>
+      </w:pPr>
+      <w:r>
+        <w:rPr>
+          <w:b/>
+          <w:sz w:val="28"/>
+          <w:u w:val="single"/>
+        </w:rPr>
+        <w:t>Répartition</w:t>
+      </w:r>
       <w:bookmarkStart w:id="0" w:name="_GoBack"/>
       <w:bookmarkEnd w:id="0"/>
+    </w:p>
+    <w:p>
+      <w:r>
+        <w:t>FAB :</w:t>
+      </w:r>
+    </w:p>
+    <w:p>
+      <w:pPr>
+        <w:pStyle w:val="Paragraphedeliste"/>
+        <w:numPr>
+          <w:ilvl w:val="0"/>
+          <w:numId w:val="11"/>
+        </w:numPr>
+      </w:pPr>
+      <w:proofErr w:type="gramStart"/>
+      <w:r>
+        <w:t>page</w:t>
+      </w:r>
+      <w:proofErr w:type="gramEnd"/>
+      <w:r>
+        <w:t xml:space="preserve"> 1</w:t>
+      </w:r>
+    </w:p>
+    <w:p>
+      <w:pPr>
+        <w:pStyle w:val="Paragraphedeliste"/>
+        <w:numPr>
+          <w:ilvl w:val="0"/>
+          <w:numId w:val="11"/>
+        </w:numPr>
+      </w:pPr>
+      <w:proofErr w:type="gramStart"/>
+      <w:r>
+        <w:t>utilisateur</w:t>
+      </w:r>
+      <w:proofErr w:type="gramEnd"/>
+      <w:r>
+        <w:t>/admin permissions</w:t>
+      </w:r>
+    </w:p>
+    <w:p>
+      <w:r>
+        <w:t>AR :</w:t>
+      </w:r>
+    </w:p>
+    <w:p>
+      <w:pPr>
+        <w:pStyle w:val="Paragraphedeliste"/>
+        <w:numPr>
+          <w:ilvl w:val="0"/>
+          <w:numId w:val="11"/>
+        </w:numPr>
+      </w:pPr>
+      <w:proofErr w:type="gramStart"/>
+      <w:r>
+        <w:t>base</w:t>
+      </w:r>
+      <w:proofErr w:type="gramEnd"/>
+      <w:r>
+        <w:t xml:space="preserve"> de données chansons (liste lecture)</w:t>
+      </w:r>
+    </w:p>
+    <w:p>
+      <w:pPr>
+        <w:pStyle w:val="Paragraphedeliste"/>
+        <w:numPr>
+          <w:ilvl w:val="0"/>
+          <w:numId w:val="11"/>
+        </w:numPr>
+      </w:pPr>
+      <w:proofErr w:type="gramStart"/>
+      <w:r>
+        <w:t>liste</w:t>
+      </w:r>
+      <w:proofErr w:type="gramEnd"/>
+      <w:r>
+        <w:t xml:space="preserve"> des membres</w:t>
+      </w:r>
+    </w:p>
+    <w:p>
+      <w:r>
+        <w:t>NO :</w:t>
+      </w:r>
+    </w:p>
+    <w:p>
+      <w:pPr>
+        <w:pStyle w:val="Paragraphedeliste"/>
+        <w:numPr>
+          <w:ilvl w:val="0"/>
+          <w:numId w:val="11"/>
+        </w:numPr>
+      </w:pPr>
+      <w:proofErr w:type="spellStart"/>
+      <w:proofErr w:type="gramStart"/>
+      <w:r>
+        <w:t>kadira</w:t>
+      </w:r>
+      <w:proofErr w:type="spellEnd"/>
+      <w:proofErr w:type="gramEnd"/>
+      <w:r>
+        <w:t xml:space="preserve"> flow router</w:t>
+      </w:r>
+    </w:p>
+    <w:p>
+      <w:pPr>
+        <w:pStyle w:val="Paragraphedeliste"/>
+        <w:numPr>
+          <w:ilvl w:val="0"/>
+          <w:numId w:val="11"/>
+        </w:numPr>
+      </w:pPr>
+      <w:proofErr w:type="gramStart"/>
+      <w:r>
+        <w:t>page</w:t>
+      </w:r>
+      <w:proofErr w:type="gramEnd"/>
+      <w:r>
+        <w:t xml:space="preserve"> 7 et page 3</w:t>
+      </w:r>
+    </w:p>
+    <w:p>
+      <w:r>
+        <w:t>ORIANE :</w:t>
+      </w:r>
+    </w:p>
+    <w:p>
+      <w:pPr>
+        <w:pStyle w:val="Paragraphedeliste"/>
+        <w:numPr>
+          <w:ilvl w:val="0"/>
+          <w:numId w:val="11"/>
+        </w:numPr>
+      </w:pPr>
+      <w:proofErr w:type="gramStart"/>
+      <w:r>
+        <w:t>page</w:t>
+      </w:r>
+      <w:proofErr w:type="gramEnd"/>
+      <w:r>
+        <w:t xml:space="preserve"> 2 </w:t>
+      </w:r>
+    </w:p>
+    <w:p>
+      <w:pPr>
+        <w:pStyle w:val="NormalWeb"/>
+        <w:spacing w:before="0" w:beforeAutospacing="0" w:after="0" w:afterAutospacing="0"/>
+        <w:ind w:left="720"/>
+        <w:textAlignment w:val="baseline"/>
+        <w:rPr>
+          <w:rFonts w:asciiTheme="minorHAnsi" w:hAnsiTheme="minorHAnsi" w:cstheme="minorHAnsi"/>
+          <w:b/>
+          <w:color w:val="000000"/>
+        </w:rPr>
+      </w:pPr>
+      <w:r>
+        <w:t>(</w:t>
+      </w:r>
+      <w:proofErr w:type="gramStart"/>
+      <w:r>
+        <w:rPr>
+          <w:rFonts w:asciiTheme="minorHAnsi" w:hAnsiTheme="minorHAnsi" w:cstheme="minorHAnsi"/>
+          <w:b/>
+          <w:color w:val="000000"/>
+        </w:rPr>
+        <w:t>page</w:t>
+      </w:r>
+      <w:proofErr w:type="gramEnd"/>
+      <w:r>
+        <w:rPr>
+          <w:rFonts w:asciiTheme="minorHAnsi" w:hAnsiTheme="minorHAnsi" w:cstheme="minorHAnsi"/>
+          <w:b/>
+          <w:color w:val="000000"/>
+        </w:rPr>
+        <w:t xml:space="preserve"> </w:t>
+      </w:r>
+      <w:r>
+        <w:rPr>
+          <w:rFonts w:asciiTheme="minorHAnsi" w:hAnsiTheme="minorHAnsi" w:cstheme="minorHAnsi"/>
+          <w:b/>
+          <w:color w:val="000000"/>
+        </w:rPr>
+        <w:t xml:space="preserve">accueil connecté </w:t>
+      </w:r>
+    </w:p>
+    <w:p>
+      <w:pPr>
+        <w:pStyle w:val="NormalWeb"/>
+        <w:spacing w:before="0" w:beforeAutospacing="0" w:after="0" w:afterAutospacing="0"/>
+        <w:ind w:left="1440"/>
+        <w:textAlignment w:val="baseline"/>
+        <w:rPr>
+          <w:rFonts w:asciiTheme="minorHAnsi" w:hAnsiTheme="minorHAnsi" w:cstheme="minorHAnsi"/>
+          <w:b/>
+          <w:color w:val="000000"/>
+        </w:rPr>
+      </w:pPr>
+      <w:proofErr w:type="gramStart"/>
+      <w:r>
+        <w:rPr>
+          <w:rFonts w:asciiTheme="minorHAnsi" w:hAnsiTheme="minorHAnsi" w:cstheme="minorHAnsi"/>
+          <w:color w:val="000000"/>
+        </w:rPr>
+        <w:t>bouton</w:t>
+      </w:r>
+      <w:proofErr w:type="gramEnd"/>
+      <w:r>
+        <w:rPr>
+          <w:rFonts w:asciiTheme="minorHAnsi" w:hAnsiTheme="minorHAnsi" w:cstheme="minorHAnsi"/>
+          <w:color w:val="000000"/>
+        </w:rPr>
+        <w:t xml:space="preserve"> paramètres </w:t>
+      </w:r>
+      <w:r>
+        <w:rPr>
+          <w:rFonts w:asciiTheme="minorHAnsi" w:hAnsiTheme="minorHAnsi" w:cstheme="minorHAnsi"/>
+          <w:color w:val="FFC000" w:themeColor="accent4"/>
+        </w:rPr>
+        <w:t>-&gt;</w:t>
+      </w:r>
+      <w:r>
+        <w:rPr>
+          <w:rFonts w:asciiTheme="minorHAnsi" w:hAnsiTheme="minorHAnsi" w:cstheme="minorHAnsi"/>
+          <w:color w:val="FFC000" w:themeColor="accent4"/>
+        </w:rPr>
+        <w:t>3</w:t>
+      </w:r>
+    </w:p>
+    <w:p>
+      <w:pPr>
+        <w:pStyle w:val="NormalWeb"/>
+        <w:spacing w:before="0" w:beforeAutospacing="0" w:after="0" w:afterAutospacing="0"/>
+        <w:ind w:left="1440"/>
+        <w:textAlignment w:val="baseline"/>
+        <w:rPr>
+          <w:rFonts w:asciiTheme="minorHAnsi" w:hAnsiTheme="minorHAnsi" w:cstheme="minorHAnsi"/>
+          <w:b/>
+          <w:color w:val="000000"/>
+        </w:rPr>
+      </w:pPr>
+      <w:proofErr w:type="gramStart"/>
+      <w:r>
+        <w:rPr>
+          <w:rFonts w:asciiTheme="minorHAnsi" w:hAnsiTheme="minorHAnsi" w:cstheme="minorHAnsi"/>
+          <w:color w:val="000000"/>
+        </w:rPr>
+        <w:t>bouton</w:t>
+      </w:r>
+      <w:proofErr w:type="gramEnd"/>
+      <w:r>
+        <w:rPr>
+          <w:rFonts w:asciiTheme="minorHAnsi" w:hAnsiTheme="minorHAnsi" w:cstheme="minorHAnsi"/>
+          <w:color w:val="000000"/>
+        </w:rPr>
+        <w:t xml:space="preserve"> rejoindre salle </w:t>
+      </w:r>
+      <w:r>
+        <w:rPr>
+          <w:rFonts w:asciiTheme="minorHAnsi" w:hAnsiTheme="minorHAnsi" w:cstheme="minorHAnsi"/>
+          <w:color w:val="FFC000" w:themeColor="accent4"/>
+        </w:rPr>
+        <w:t>-&gt;</w:t>
+      </w:r>
+      <w:r>
+        <w:rPr>
+          <w:rFonts w:asciiTheme="minorHAnsi" w:hAnsiTheme="minorHAnsi" w:cstheme="minorHAnsi"/>
+          <w:color w:val="FFC000" w:themeColor="accent4"/>
+        </w:rPr>
+        <w:t>4</w:t>
+      </w:r>
+    </w:p>
+    <w:p>
+      <w:pPr>
+        <w:pStyle w:val="NormalWeb"/>
+        <w:spacing w:before="0" w:beforeAutospacing="0" w:after="0" w:afterAutospacing="0"/>
+        <w:ind w:left="1440"/>
+        <w:textAlignment w:val="baseline"/>
+        <w:rPr>
+          <w:rFonts w:asciiTheme="minorHAnsi" w:hAnsiTheme="minorHAnsi" w:cstheme="minorHAnsi"/>
+          <w:b/>
+          <w:color w:val="000000"/>
+        </w:rPr>
+      </w:pPr>
+      <w:proofErr w:type="gramStart"/>
+      <w:r>
+        <w:rPr>
+          <w:rFonts w:asciiTheme="minorHAnsi" w:hAnsiTheme="minorHAnsi" w:cstheme="minorHAnsi"/>
+          <w:color w:val="000000"/>
+        </w:rPr>
+        <w:t>bouton</w:t>
+      </w:r>
+      <w:proofErr w:type="gramEnd"/>
+      <w:r>
+        <w:rPr>
+          <w:rFonts w:asciiTheme="minorHAnsi" w:hAnsiTheme="minorHAnsi" w:cstheme="minorHAnsi"/>
+          <w:color w:val="000000"/>
+        </w:rPr>
+        <w:t xml:space="preserve"> créer salle </w:t>
+      </w:r>
+      <w:r>
+        <w:rPr>
+          <w:rFonts w:asciiTheme="minorHAnsi" w:hAnsiTheme="minorHAnsi" w:cstheme="minorHAnsi"/>
+          <w:color w:val="FFC000" w:themeColor="accent4"/>
+        </w:rPr>
+        <w:t>-&gt;</w:t>
+      </w:r>
+      <w:r>
+        <w:rPr>
+          <w:rFonts w:asciiTheme="minorHAnsi" w:hAnsiTheme="minorHAnsi" w:cstheme="minorHAnsi"/>
+          <w:color w:val="FFC000" w:themeColor="accent4"/>
+        </w:rPr>
+        <w:t>6</w:t>
+      </w:r>
+      <w:r>
+        <w:rPr>
+          <w:rFonts w:asciiTheme="minorHAnsi" w:hAnsiTheme="minorHAnsi" w:cstheme="minorHAnsi"/>
+          <w:color w:val="FFC000" w:themeColor="accent4"/>
+        </w:rPr>
+        <w:t>)</w:t>
+      </w:r>
+    </w:p>
+    <w:p>
+      <w:pPr>
+        <w:pStyle w:val="NormalWeb"/>
+        <w:spacing w:before="0" w:beforeAutospacing="0" w:after="0" w:afterAutospacing="0"/>
+        <w:ind w:firstLine="708"/>
+        <w:textAlignment w:val="baseline"/>
+        <w:rPr>
+          <w:rFonts w:asciiTheme="minorHAnsi" w:hAnsiTheme="minorHAnsi" w:cstheme="minorHAnsi"/>
+          <w:b/>
+          <w:color w:val="000000"/>
+        </w:rPr>
+      </w:pPr>
+      <w:r>
+        <w:rPr>
+          <w:rFonts w:asciiTheme="minorHAnsi" w:hAnsiTheme="minorHAnsi" w:cstheme="minorHAnsi"/>
+          <w:b/>
+          <w:color w:val="000000"/>
+        </w:rPr>
+        <w:t>(</w:t>
+      </w:r>
+      <w:proofErr w:type="gramStart"/>
+      <w:r>
+        <w:rPr>
+          <w:rFonts w:asciiTheme="minorHAnsi" w:hAnsiTheme="minorHAnsi" w:cstheme="minorHAnsi"/>
+          <w:b/>
+          <w:color w:val="000000"/>
+        </w:rPr>
+        <w:t>un</w:t>
+      </w:r>
+      <w:proofErr w:type="gramEnd"/>
+      <w:r>
+        <w:rPr>
+          <w:rFonts w:asciiTheme="minorHAnsi" w:hAnsiTheme="minorHAnsi" w:cstheme="minorHAnsi"/>
+          <w:b/>
+          <w:color w:val="000000"/>
+        </w:rPr>
+        <w:t xml:space="preserve"> seul </w:t>
+      </w:r>
+      <w:proofErr w:type="spellStart"/>
+      <w:r>
+        <w:rPr>
+          <w:rFonts w:asciiTheme="minorHAnsi" w:hAnsiTheme="minorHAnsi" w:cstheme="minorHAnsi"/>
+          <w:b/>
+          <w:color w:val="000000"/>
+        </w:rPr>
+        <w:t>template</w:t>
+      </w:r>
+      <w:proofErr w:type="spellEnd"/>
+      <w:r>
+        <w:rPr>
+          <w:rFonts w:asciiTheme="minorHAnsi" w:hAnsiTheme="minorHAnsi" w:cstheme="minorHAnsi"/>
+          <w:b/>
+          <w:color w:val="000000"/>
+        </w:rPr>
+        <w:t xml:space="preserve"> 3 boutons avec redirection)</w:t>
+      </w:r>
+    </w:p>
+    <w:p>
+      <w:pPr>
+        <w:pStyle w:val="NormalWeb"/>
+        <w:spacing w:before="0" w:beforeAutospacing="0" w:after="0" w:afterAutospacing="0"/>
+        <w:ind w:firstLine="708"/>
+        <w:textAlignment w:val="baseline"/>
+        <w:rPr>
+          <w:rFonts w:asciiTheme="minorHAnsi" w:hAnsiTheme="minorHAnsi" w:cstheme="minorHAnsi"/>
+          <w:b/>
+          <w:color w:val="000000"/>
+        </w:rPr>
+      </w:pPr>
+      <w:r>
+        <w:rPr>
+          <w:rFonts w:asciiTheme="minorHAnsi" w:hAnsiTheme="minorHAnsi" w:cstheme="minorHAnsi"/>
+          <w:b/>
+          <w:color w:val="000000"/>
+        </w:rPr>
+        <w:t>(</w:t>
+      </w:r>
+      <w:proofErr w:type="gramStart"/>
+      <w:r>
+        <w:rPr>
+          <w:rFonts w:asciiTheme="minorHAnsi" w:hAnsiTheme="minorHAnsi" w:cstheme="minorHAnsi"/>
+          <w:b/>
+          <w:color w:val="000000"/>
+        </w:rPr>
+        <w:t>voir</w:t>
+      </w:r>
+      <w:proofErr w:type="gramEnd"/>
+      <w:r>
+        <w:rPr>
+          <w:rFonts w:asciiTheme="minorHAnsi" w:hAnsiTheme="minorHAnsi" w:cstheme="minorHAnsi"/>
+          <w:b/>
+          <w:color w:val="000000"/>
+        </w:rPr>
+        <w:t xml:space="preserve"> .concepts/interface01.png )</w:t>
+      </w:r>
+    </w:p>
+    <w:p>
+      <w:pPr>
+        <w:pStyle w:val="Paragraphedeliste"/>
+      </w:pPr>
     </w:p>
     <w:sectPr>
       <w:pgSz w:w="11900" w:h="16840"/>
@@ -2060,6 +2512,119 @@
     </w:lvl>
   </w:abstractNum>
   <w:abstractNum w:abstractNumId="1" w15:restartNumberingAfterBreak="0">
+    <w:nsid w:val="287F460B"/>
+    <w:multiLevelType w:val="hybridMultilevel"/>
+    <w:tmpl w:val="C7C0C4B6"/>
+    <w:lvl w:ilvl="0" w:tplc="2E665D68">
+      <w:start w:val="1"/>
+      <w:numFmt w:val="bullet"/>
+      <w:lvlText w:val="-"/>
+      <w:lvlJc w:val="left"/>
+      <w:pPr>
+        <w:ind w:left="720" w:hanging="360"/>
+      </w:pPr>
+      <w:rPr>
+        <w:rFonts w:ascii="Calibri" w:eastAsiaTheme="minorHAnsi" w:hAnsi="Calibri" w:cs="Calibri" w:hint="default"/>
+      </w:rPr>
+    </w:lvl>
+    <w:lvl w:ilvl="1" w:tplc="040C0003">
+      <w:start w:val="1"/>
+      <w:numFmt w:val="bullet"/>
+      <w:lvlText w:val="o"/>
+      <w:lvlJc w:val="left"/>
+      <w:pPr>
+        <w:ind w:left="1440" w:hanging="360"/>
+      </w:pPr>
+      <w:rPr>
+        <w:rFonts w:ascii="Courier New" w:hAnsi="Courier New" w:cs="Courier New" w:hint="default"/>
+      </w:rPr>
+    </w:lvl>
+    <w:lvl w:ilvl="2" w:tplc="040C0005" w:tentative="1">
+      <w:start w:val="1"/>
+      <w:numFmt w:val="bullet"/>
+      <w:lvlText w:val=""/>
+      <w:lvlJc w:val="left"/>
+      <w:pPr>
+        <w:ind w:left="2160" w:hanging="360"/>
+      </w:pPr>
+      <w:rPr>
+        <w:rFonts w:ascii="Wingdings" w:hAnsi="Wingdings" w:hint="default"/>
+      </w:rPr>
+    </w:lvl>
+    <w:lvl w:ilvl="3" w:tplc="040C0001" w:tentative="1">
+      <w:start w:val="1"/>
+      <w:numFmt w:val="bullet"/>
+      <w:lvlText w:val=""/>
+      <w:lvlJc w:val="left"/>
+      <w:pPr>
+        <w:ind w:left="2880" w:hanging="360"/>
+      </w:pPr>
+      <w:rPr>
+        <w:rFonts w:ascii="Symbol" w:hAnsi="Symbol" w:hint="default"/>
+      </w:rPr>
+    </w:lvl>
+    <w:lvl w:ilvl="4" w:tplc="040C0003" w:tentative="1">
+      <w:start w:val="1"/>
+      <w:numFmt w:val="bullet"/>
+      <w:lvlText w:val="o"/>
+      <w:lvlJc w:val="left"/>
+      <w:pPr>
+        <w:ind w:left="3600" w:hanging="360"/>
+      </w:pPr>
+      <w:rPr>
+        <w:rFonts w:ascii="Courier New" w:hAnsi="Courier New" w:cs="Courier New" w:hint="default"/>
+      </w:rPr>
+    </w:lvl>
+    <w:lvl w:ilvl="5" w:tplc="040C0005" w:tentative="1">
+      <w:start w:val="1"/>
+      <w:numFmt w:val="bullet"/>
+      <w:lvlText w:val=""/>
+      <w:lvlJc w:val="left"/>
+      <w:pPr>
+        <w:ind w:left="4320" w:hanging="360"/>
+      </w:pPr>
+      <w:rPr>
+        <w:rFonts w:ascii="Wingdings" w:hAnsi="Wingdings" w:hint="default"/>
+      </w:rPr>
+    </w:lvl>
+    <w:lvl w:ilvl="6" w:tplc="040C0001" w:tentative="1">
+      <w:start w:val="1"/>
+      <w:numFmt w:val="bullet"/>
+      <w:lvlText w:val=""/>
+      <w:lvlJc w:val="left"/>
+      <w:pPr>
+        <w:ind w:left="5040" w:hanging="360"/>
+      </w:pPr>
+      <w:rPr>
+        <w:rFonts w:ascii="Symbol" w:hAnsi="Symbol" w:hint="default"/>
+      </w:rPr>
+    </w:lvl>
+    <w:lvl w:ilvl="7" w:tplc="040C0003" w:tentative="1">
+      <w:start w:val="1"/>
+      <w:numFmt w:val="bullet"/>
+      <w:lvlText w:val="o"/>
+      <w:lvlJc w:val="left"/>
+      <w:pPr>
+        <w:ind w:left="5760" w:hanging="360"/>
+      </w:pPr>
+      <w:rPr>
+        <w:rFonts w:ascii="Courier New" w:hAnsi="Courier New" w:cs="Courier New" w:hint="default"/>
+      </w:rPr>
+    </w:lvl>
+    <w:lvl w:ilvl="8" w:tplc="040C0005" w:tentative="1">
+      <w:start w:val="1"/>
+      <w:numFmt w:val="bullet"/>
+      <w:lvlText w:val=""/>
+      <w:lvlJc w:val="left"/>
+      <w:pPr>
+        <w:ind w:left="6480" w:hanging="360"/>
+      </w:pPr>
+      <w:rPr>
+        <w:rFonts w:ascii="Wingdings" w:hAnsi="Wingdings" w:hint="default"/>
+      </w:rPr>
+    </w:lvl>
+  </w:abstractNum>
+  <w:abstractNum w:abstractNumId="2" w15:restartNumberingAfterBreak="0">
     <w:nsid w:val="319B3C9F"/>
     <w:multiLevelType w:val="hybridMultilevel"/>
     <w:tmpl w:val="72E2D4FA"/>
@@ -2148,7 +2713,7 @@
       </w:pPr>
     </w:lvl>
   </w:abstractNum>
-  <w:abstractNum w:abstractNumId="2" w15:restartNumberingAfterBreak="0">
+  <w:abstractNum w:abstractNumId="3" w15:restartNumberingAfterBreak="0">
     <w:nsid w:val="33D369DC"/>
     <w:multiLevelType w:val="hybridMultilevel"/>
     <w:tmpl w:val="AD7CF2AE"/>
@@ -2261,7 +2826,120 @@
       </w:rPr>
     </w:lvl>
   </w:abstractNum>
-  <w:abstractNum w:abstractNumId="3" w15:restartNumberingAfterBreak="0">
+  <w:abstractNum w:abstractNumId="4" w15:restartNumberingAfterBreak="0">
+    <w:nsid w:val="370A2CAF"/>
+    <w:multiLevelType w:val="hybridMultilevel"/>
+    <w:tmpl w:val="3D1A7C5C"/>
+    <w:lvl w:ilvl="0" w:tplc="2DAEC0C0">
+      <w:start w:val="1"/>
+      <w:numFmt w:val="bullet"/>
+      <w:lvlText w:val="-"/>
+      <w:lvlJc w:val="left"/>
+      <w:pPr>
+        <w:ind w:left="720" w:hanging="360"/>
+      </w:pPr>
+      <w:rPr>
+        <w:rFonts w:ascii="Calibri" w:eastAsiaTheme="minorHAnsi" w:hAnsi="Calibri" w:cs="Calibri" w:hint="default"/>
+      </w:rPr>
+    </w:lvl>
+    <w:lvl w:ilvl="1" w:tplc="040C0003" w:tentative="1">
+      <w:start w:val="1"/>
+      <w:numFmt w:val="bullet"/>
+      <w:lvlText w:val="o"/>
+      <w:lvlJc w:val="left"/>
+      <w:pPr>
+        <w:ind w:left="1440" w:hanging="360"/>
+      </w:pPr>
+      <w:rPr>
+        <w:rFonts w:ascii="Courier New" w:hAnsi="Courier New" w:cs="Courier New" w:hint="default"/>
+      </w:rPr>
+    </w:lvl>
+    <w:lvl w:ilvl="2" w:tplc="040C0005" w:tentative="1">
+      <w:start w:val="1"/>
+      <w:numFmt w:val="bullet"/>
+      <w:lvlText w:val=""/>
+      <w:lvlJc w:val="left"/>
+      <w:pPr>
+        <w:ind w:left="2160" w:hanging="360"/>
+      </w:pPr>
+      <w:rPr>
+        <w:rFonts w:ascii="Wingdings" w:hAnsi="Wingdings" w:hint="default"/>
+      </w:rPr>
+    </w:lvl>
+    <w:lvl w:ilvl="3" w:tplc="040C0001" w:tentative="1">
+      <w:start w:val="1"/>
+      <w:numFmt w:val="bullet"/>
+      <w:lvlText w:val=""/>
+      <w:lvlJc w:val="left"/>
+      <w:pPr>
+        <w:ind w:left="2880" w:hanging="360"/>
+      </w:pPr>
+      <w:rPr>
+        <w:rFonts w:ascii="Symbol" w:hAnsi="Symbol" w:hint="default"/>
+      </w:rPr>
+    </w:lvl>
+    <w:lvl w:ilvl="4" w:tplc="040C0003" w:tentative="1">
+      <w:start w:val="1"/>
+      <w:numFmt w:val="bullet"/>
+      <w:lvlText w:val="o"/>
+      <w:lvlJc w:val="left"/>
+      <w:pPr>
+        <w:ind w:left="3600" w:hanging="360"/>
+      </w:pPr>
+      <w:rPr>
+        <w:rFonts w:ascii="Courier New" w:hAnsi="Courier New" w:cs="Courier New" w:hint="default"/>
+      </w:rPr>
+    </w:lvl>
+    <w:lvl w:ilvl="5" w:tplc="040C0005" w:tentative="1">
+      <w:start w:val="1"/>
+      <w:numFmt w:val="bullet"/>
+      <w:lvlText w:val=""/>
+      <w:lvlJc w:val="left"/>
+      <w:pPr>
+        <w:ind w:left="4320" w:hanging="360"/>
+      </w:pPr>
+      <w:rPr>
+        <w:rFonts w:ascii="Wingdings" w:hAnsi="Wingdings" w:hint="default"/>
+      </w:rPr>
+    </w:lvl>
+    <w:lvl w:ilvl="6" w:tplc="040C0001" w:tentative="1">
+      <w:start w:val="1"/>
+      <w:numFmt w:val="bullet"/>
+      <w:lvlText w:val=""/>
+      <w:lvlJc w:val="left"/>
+      <w:pPr>
+        <w:ind w:left="5040" w:hanging="360"/>
+      </w:pPr>
+      <w:rPr>
+        <w:rFonts w:ascii="Symbol" w:hAnsi="Symbol" w:hint="default"/>
+      </w:rPr>
+    </w:lvl>
+    <w:lvl w:ilvl="7" w:tplc="040C0003" w:tentative="1">
+      <w:start w:val="1"/>
+      <w:numFmt w:val="bullet"/>
+      <w:lvlText w:val="o"/>
+      <w:lvlJc w:val="left"/>
+      <w:pPr>
+        <w:ind w:left="5760" w:hanging="360"/>
+      </w:pPr>
+      <w:rPr>
+        <w:rFonts w:ascii="Courier New" w:hAnsi="Courier New" w:cs="Courier New" w:hint="default"/>
+      </w:rPr>
+    </w:lvl>
+    <w:lvl w:ilvl="8" w:tplc="040C0005" w:tentative="1">
+      <w:start w:val="1"/>
+      <w:numFmt w:val="bullet"/>
+      <w:lvlText w:val=""/>
+      <w:lvlJc w:val="left"/>
+      <w:pPr>
+        <w:ind w:left="6480" w:hanging="360"/>
+      </w:pPr>
+      <w:rPr>
+        <w:rFonts w:ascii="Wingdings" w:hAnsi="Wingdings" w:hint="default"/>
+      </w:rPr>
+    </w:lvl>
+  </w:abstractNum>
+  <w:abstractNum w:abstractNumId="5" w15:restartNumberingAfterBreak="0">
     <w:nsid w:val="3E8E1F01"/>
     <w:multiLevelType w:val="hybridMultilevel"/>
     <w:tmpl w:val="B5E45FB6"/>
@@ -2374,7 +3052,7 @@
       </w:rPr>
     </w:lvl>
   </w:abstractNum>
-  <w:abstractNum w:abstractNumId="4" w15:restartNumberingAfterBreak="0">
+  <w:abstractNum w:abstractNumId="6" w15:restartNumberingAfterBreak="0">
     <w:nsid w:val="4A9E4878"/>
     <w:multiLevelType w:val="hybridMultilevel"/>
     <w:tmpl w:val="D0E22742"/>
@@ -2487,7 +3165,7 @@
       </w:rPr>
     </w:lvl>
   </w:abstractNum>
-  <w:abstractNum w:abstractNumId="5" w15:restartNumberingAfterBreak="0">
+  <w:abstractNum w:abstractNumId="7" w15:restartNumberingAfterBreak="0">
     <w:nsid w:val="5D28086D"/>
     <w:multiLevelType w:val="hybridMultilevel"/>
     <w:tmpl w:val="F0D49B88"/>
@@ -2600,7 +3278,7 @@
       </w:rPr>
     </w:lvl>
   </w:abstractNum>
-  <w:abstractNum w:abstractNumId="6" w15:restartNumberingAfterBreak="0">
+  <w:abstractNum w:abstractNumId="8" w15:restartNumberingAfterBreak="0">
     <w:nsid w:val="6B9462B4"/>
     <w:multiLevelType w:val="hybridMultilevel"/>
     <w:tmpl w:val="641CEB44"/>
@@ -2713,7 +3391,7 @@
       </w:rPr>
     </w:lvl>
   </w:abstractNum>
-  <w:abstractNum w:abstractNumId="7" w15:restartNumberingAfterBreak="0">
+  <w:abstractNum w:abstractNumId="9" w15:restartNumberingAfterBreak="0">
     <w:nsid w:val="7DE63F8E"/>
     <w:multiLevelType w:val="hybridMultilevel"/>
     <w:tmpl w:val="A26C871C"/>
@@ -2850,25 +3528,31 @@
     </w:lvlOverride>
   </w:num>
   <w:num w:numId="3">
+    <w:abstractNumId w:val="9"/>
+  </w:num>
+  <w:num w:numId="4">
+    <w:abstractNumId w:val="6"/>
+  </w:num>
+  <w:num w:numId="5">
+    <w:abstractNumId w:val="3"/>
+  </w:num>
+  <w:num w:numId="6">
+    <w:abstractNumId w:val="5"/>
+  </w:num>
+  <w:num w:numId="7">
     <w:abstractNumId w:val="7"/>
   </w:num>
-  <w:num w:numId="4">
+  <w:num w:numId="8">
+    <w:abstractNumId w:val="2"/>
+  </w:num>
+  <w:num w:numId="9">
+    <w:abstractNumId w:val="8"/>
+  </w:num>
+  <w:num w:numId="10">
     <w:abstractNumId w:val="4"/>
   </w:num>
-  <w:num w:numId="5">
-    <w:abstractNumId w:val="2"/>
-  </w:num>
-  <w:num w:numId="6">
-    <w:abstractNumId w:val="3"/>
-  </w:num>
-  <w:num w:numId="7">
-    <w:abstractNumId w:val="5"/>
-  </w:num>
-  <w:num w:numId="8">
+  <w:num w:numId="11">
     <w:abstractNumId w:val="1"/>
-  </w:num>
-  <w:num w:numId="9">
-    <w:abstractNumId w:val="6"/>
   </w:num>
 </w:numbering>
 </file>

</xml_diff>